<commit_message>
Tabla de resultados actualizada
</commit_message>
<xml_diff>
--- a/tabla de resultados.docx
+++ b/tabla de resultados.docx
@@ -2507,7 +2507,7 @@
                 <w:szCs w:val="20"/>
                 <w:rtl w:val="0"/>
               </w:rPr>
-              <w:t xml:space="preserve">5.2963e^-6</w:t>
+              <w:t xml:space="preserve">5.2963e^-06</w:t>
             </w:r>
             <w:r>
               <w:rPr>
@@ -2616,6 +2616,85 @@
         </w:tc>
       </w:tr>
     </w:tbl>
+    <w:p>
+      <w:pPr>
+        <w:rPr/>
+      </w:pPr>
+      <w:r>
+        <w:rPr>
+          <w:rtl w:val="0"/>
+        </w:rPr>
+      </w:r>
+    </w:p>
+    <w:p>
+      <w:pPr>
+        <w:rPr>
+          <w:rFonts w:ascii="Arial" w:cs="Arial" w:eastAsia="Arial" w:hAnsi="Arial"/>
+          <w:sz w:val="24"/>
+          <w:szCs w:val="24"/>
+        </w:rPr>
+      </w:pPr>
+      <w:r>
+        <w:rPr>
+          <w:rFonts w:ascii="Arial" w:cs="Arial" w:eastAsia="Arial" w:hAnsi="Arial"/>
+          <w:rtl w:val="0"/>
+        </w:rPr>
+        <w:t xml:space="preserve">b</w:t>
+      </w:r>
+      <w:r>
+        <w:rPr>
+          <w:rFonts w:ascii="Cardo" w:cs="Cardo" w:eastAsia="Cardo" w:hAnsi="Cardo"/>
+          <w:sz w:val="24"/>
+          <w:szCs w:val="24"/>
+          <w:rtl w:val="0"/>
+        </w:rPr>
+        <w:t xml:space="preserve">. ⦁</w:t>
+        <w:tab/>
+        <w:t xml:space="preserve">(Valor 0.4) Realice un análisis comparativo de la tabla y determine cual es el modelo final que va a implementar en la solución, en el cual argumente por que elegirlo y cuales son los posibles escenarios en lo que el modelo puede fallar.</w:t>
+      </w:r>
+    </w:p>
+    <w:p>
+      <w:pPr>
+        <w:rPr>
+          <w:rFonts w:ascii="Arial" w:cs="Arial" w:eastAsia="Arial" w:hAnsi="Arial"/>
+          <w:sz w:val="24"/>
+          <w:szCs w:val="24"/>
+        </w:rPr>
+      </w:pPr>
+      <w:r>
+        <w:rPr>
+          <w:rtl w:val="0"/>
+        </w:rPr>
+      </w:r>
+    </w:p>
+    <w:p>
+      <w:pPr>
+        <w:rPr>
+          <w:rFonts w:ascii="Arial" w:cs="Arial" w:eastAsia="Arial" w:hAnsi="Arial"/>
+          <w:sz w:val="24"/>
+          <w:szCs w:val="24"/>
+        </w:rPr>
+      </w:pPr>
+      <w:r>
+        <w:rPr>
+          <w:rFonts w:ascii="Arial" w:cs="Arial" w:eastAsia="Arial" w:hAnsi="Arial"/>
+          <w:sz w:val="24"/>
+          <w:szCs w:val="24"/>
+          <w:rtl w:val="0"/>
+        </w:rPr>
+        <w:t xml:space="preserve">El mejor modelo es el ModelA, aunque las épocas de entrenamiento es menor que el modelB su tiempo de respuesta es menor y se perdieron menos datos.</w:t>
+      </w:r>
+    </w:p>
+    <w:p>
+      <w:pPr>
+        <w:rPr/>
+      </w:pPr>
+      <w:r>
+        <w:rPr>
+          <w:rtl w:val="0"/>
+        </w:rPr>
+      </w:r>
+    </w:p>
     <w:p>
       <w:pPr>
         <w:rPr/>

</xml_diff>